<commit_message>
lab3 of Programming basics completed
</commit_message>
<xml_diff>
--- a/Programming-basics/Labs/Lab3/task_1.docx
+++ b/Programming-basics/Labs/Lab3/task_1.docx
@@ -1003,21 +1003,21 @@
     <w:p>
       <w:pPr>
         <w:spacing w:line="240" w:lineRule="auto"/>
-        <w:rPr>
-          <w:rFonts w:ascii="Times New Roman" w:cs="Times New Roman" w:eastAsia="Times New Roman" w:hAnsi="Times New Roman"/>
-          <w:sz w:val="24"/>
-          <w:szCs w:val="24"/>
-        </w:rPr>
-      </w:pPr>
-      <w:r>
-        <w:rPr>
-          <w:rFonts w:ascii="Times New Roman" w:cs="Times New Roman" w:eastAsia="Times New Roman" w:hAnsi="Times New Roman"/>
-          <w:sz w:val="24"/>
-          <w:szCs w:val="24"/>
-          <w:rtl w:val="0"/>
-        </w:rPr>
-        <w:tab/>
-        <w:t xml:space="preserve"> Для решения задачи использована программа, подготовленная в лабораторной работе</w:t>
+        <w:ind w:left="720" w:firstLine="0"/>
+        <w:rPr>
+          <w:rFonts w:ascii="Times New Roman" w:cs="Times New Roman" w:eastAsia="Times New Roman" w:hAnsi="Times New Roman"/>
+          <w:sz w:val="24"/>
+          <w:szCs w:val="24"/>
+        </w:rPr>
+      </w:pPr>
+      <w:r>
+        <w:rPr>
+          <w:rFonts w:ascii="Times New Roman" w:cs="Times New Roman" w:eastAsia="Times New Roman" w:hAnsi="Times New Roman"/>
+          <w:sz w:val="24"/>
+          <w:szCs w:val="24"/>
+          <w:rtl w:val="0"/>
+        </w:rPr>
+        <w:t xml:space="preserve">Для решения задачи использована программа, подготовленная в лабораторной работе</w:t>
       </w:r>
     </w:p>
     <w:p>
@@ -1413,20 +1413,20 @@
     <w:p>
       <w:pPr>
         <w:spacing w:line="240" w:lineRule="auto"/>
-        <w:rPr>
-          <w:rFonts w:ascii="Times New Roman" w:cs="Times New Roman" w:eastAsia="Times New Roman" w:hAnsi="Times New Roman"/>
-          <w:sz w:val="24"/>
-          <w:szCs w:val="24"/>
-        </w:rPr>
-      </w:pPr>
-      <w:r>
-        <w:rPr>
-          <w:rFonts w:ascii="Times New Roman" w:cs="Times New Roman" w:eastAsia="Times New Roman" w:hAnsi="Times New Roman"/>
-          <w:sz w:val="24"/>
-          <w:szCs w:val="24"/>
-          <w:rtl w:val="0"/>
-        </w:rPr>
-        <w:tab/>
+        <w:ind w:left="720" w:firstLine="0"/>
+        <w:rPr>
+          <w:rFonts w:ascii="Times New Roman" w:cs="Times New Roman" w:eastAsia="Times New Roman" w:hAnsi="Times New Roman"/>
+          <w:sz w:val="24"/>
+          <w:szCs w:val="24"/>
+        </w:rPr>
+      </w:pPr>
+      <w:r>
+        <w:rPr>
+          <w:rFonts w:ascii="Times New Roman" w:cs="Times New Roman" w:eastAsia="Times New Roman" w:hAnsi="Times New Roman"/>
+          <w:sz w:val="24"/>
+          <w:szCs w:val="24"/>
+          <w:rtl w:val="0"/>
+        </w:rPr>
         <w:t xml:space="preserve">Программа принимает и выводит числа вещественного типа.</w:t>
       </w:r>
     </w:p>
@@ -1571,21 +1571,21 @@
     <w:p>
       <w:pPr>
         <w:spacing w:line="240" w:lineRule="auto"/>
-        <w:rPr>
-          <w:rFonts w:ascii="Times New Roman" w:cs="Times New Roman" w:eastAsia="Times New Roman" w:hAnsi="Times New Roman"/>
-          <w:sz w:val="24"/>
-          <w:szCs w:val="24"/>
-        </w:rPr>
-      </w:pPr>
-      <w:r>
-        <w:rPr>
-          <w:rFonts w:ascii="Times New Roman" w:cs="Times New Roman" w:eastAsia="Times New Roman" w:hAnsi="Times New Roman"/>
-          <w:sz w:val="24"/>
-          <w:szCs w:val="24"/>
-          <w:rtl w:val="0"/>
-        </w:rPr>
-        <w:tab/>
-        <w:t xml:space="preserve">&gt;&gt;&gt; -1 1 0.5</w:t>
+        <w:ind w:left="720" w:firstLine="0"/>
+        <w:rPr>
+          <w:rFonts w:ascii="Times New Roman" w:cs="Times New Roman" w:eastAsia="Times New Roman" w:hAnsi="Times New Roman"/>
+          <w:sz w:val="24"/>
+          <w:szCs w:val="24"/>
+        </w:rPr>
+      </w:pPr>
+      <w:r>
+        <w:rPr>
+          <w:rFonts w:ascii="Times New Roman" w:cs="Times New Roman" w:eastAsia="Times New Roman" w:hAnsi="Times New Roman"/>
+          <w:sz w:val="24"/>
+          <w:szCs w:val="24"/>
+          <w:rtl w:val="0"/>
+        </w:rPr>
+        <w:t xml:space="preserve">&gt;&gt;&gt; -2 2 0.5</w:t>
       </w:r>
     </w:p>
     <w:p>
@@ -1606,7 +1606,7 @@
         </w:rPr>
         <w:drawing>
           <wp:inline distB="114300" distT="114300" distL="114300" distR="114300">
-            <wp:extent cx="1552463" cy="1743535"/>
+            <wp:extent cx="1338078" cy="2180225"/>
             <wp:effectExtent b="0" l="0" r="0" t="0"/>
             <wp:docPr id="2" name="image1.png"/>
             <a:graphic>
@@ -1626,7 +1626,7 @@
                   <pic:spPr>
                     <a:xfrm>
                       <a:off x="0" y="0"/>
-                      <a:ext cx="1552463" cy="1743535"/>
+                      <a:ext cx="1338078" cy="2180225"/>
                     </a:xfrm>
                     <a:prstGeom prst="rect"/>
                     <a:ln/>

</xml_diff>